<commit_message>
Removing docs not in use
</commit_message>
<xml_diff>
--- a/Resolve/Resolve.docx
+++ b/Resolve/Resolve.docx
@@ -466,7 +466,7 @@
                         <a:blip r:embed="rId7" cstate="print">
                           <a:extLst>
                             <a:ext uri="{28A0092B-C50C-407E-A947-70E740481C1C}">
-                              <a14:useLocalDpi xmlns:a14="http://schemas.microsoft.com/office/drawing/2010/main" xmlns:wps="http://schemas.microsoft.com/office/word/2010/wordprocessingShape" xmlns:wpi="http://schemas.microsoft.com/office/word/2010/wordprocessingInk" xmlns:wpg="http://schemas.microsoft.com/office/word/2010/wordprocessingGroup" xmlns:w15="http://schemas.microsoft.com/office/word/2012/wordml" xmlns:w14="http://schemas.microsoft.com/office/word/2010/wordml" xmlns:w="http://schemas.openxmlformats.org/wordprocessingml/2006/main" xmlns:w10="urn:schemas-microsoft-com:office:word" xmlns:wp14="http://schemas.microsoft.com/office/word/2010/wordprocessingDrawing" xmlns:v="urn:schemas-microsoft-com:vml" xmlns:o="urn:schemas-microsoft-com:office:office" xmlns:mc="http://schemas.openxmlformats.org/markup-compatibility/2006" xmlns:wpc="http://schemas.microsoft.com/office/word/2010/wordprocessingCanvas" xmlns="" val="0"/>
+                              <a14:useLocalDpi xmlns="" xmlns:wpc="http://schemas.microsoft.com/office/word/2010/wordprocessingCanvas" xmlns:mc="http://schemas.openxmlformats.org/markup-compatibility/2006" xmlns:o="urn:schemas-microsoft-com:office:office" xmlns:v="urn:schemas-microsoft-com:vml" xmlns:wp14="http://schemas.microsoft.com/office/word/2010/wordprocessingDrawing" xmlns:w10="urn:schemas-microsoft-com:office:word" xmlns:w="http://schemas.openxmlformats.org/wordprocessingml/2006/main" xmlns:w14="http://schemas.microsoft.com/office/word/2010/wordml" xmlns:w15="http://schemas.microsoft.com/office/word/2012/wordml" xmlns:wpg="http://schemas.microsoft.com/office/word/2010/wordprocessingGroup" xmlns:wpi="http://schemas.microsoft.com/office/word/2010/wordprocessingInk" xmlns:wps="http://schemas.microsoft.com/office/word/2010/wordprocessingShape" xmlns:a14="http://schemas.microsoft.com/office/drawing/2010/main" val="0"/>
                             </a:ext>
                           </a:extLst>
                         </a:blip>
@@ -1466,7 +1466,7 @@
                     <a:blip r:embed="rId8" cstate="print">
                       <a:extLst>
                         <a:ext uri="{28A0092B-C50C-407E-A947-70E740481C1C}">
-                          <a14:useLocalDpi xmlns="" xmlns:wpc="http://schemas.microsoft.com/office/word/2010/wordprocessingCanvas" xmlns:mc="http://schemas.openxmlformats.org/markup-compatibility/2006" xmlns:o="urn:schemas-microsoft-com:office:office" xmlns:v="urn:schemas-microsoft-com:vml" xmlns:wp14="http://schemas.microsoft.com/office/word/2010/wordprocessingDrawing" xmlns:w10="urn:schemas-microsoft-com:office:word" xmlns:w="http://schemas.openxmlformats.org/wordprocessingml/2006/main" xmlns:w14="http://schemas.microsoft.com/office/word/2010/wordml" xmlns:w15="http://schemas.microsoft.com/office/word/2012/wordml" xmlns:wpg="http://schemas.microsoft.com/office/word/2010/wordprocessingGroup" xmlns:wpi="http://schemas.microsoft.com/office/word/2010/wordprocessingInk" xmlns:wps="http://schemas.microsoft.com/office/word/2010/wordprocessingShape" xmlns:a14="http://schemas.microsoft.com/office/drawing/2010/main" val="0"/>
+                          <a14:useLocalDpi xmlns:a14="http://schemas.microsoft.com/office/drawing/2010/main" xmlns:wps="http://schemas.microsoft.com/office/word/2010/wordprocessingShape" xmlns:wpi="http://schemas.microsoft.com/office/word/2010/wordprocessingInk" xmlns:wpg="http://schemas.microsoft.com/office/word/2010/wordprocessingGroup" xmlns:w15="http://schemas.microsoft.com/office/word/2012/wordml" xmlns:w14="http://schemas.microsoft.com/office/word/2010/wordml" xmlns:w="http://schemas.openxmlformats.org/wordprocessingml/2006/main" xmlns:w10="urn:schemas-microsoft-com:office:word" xmlns:wp14="http://schemas.microsoft.com/office/word/2010/wordprocessingDrawing" xmlns:v="urn:schemas-microsoft-com:vml" xmlns:o="urn:schemas-microsoft-com:office:office" xmlns:mc="http://schemas.openxmlformats.org/markup-compatibility/2006" xmlns:wpc="http://schemas.microsoft.com/office/word/2010/wordprocessingCanvas" xmlns="" val="0"/>
                         </a:ext>
                       </a:extLst>
                     </a:blip>
@@ -2336,6 +2336,73 @@
           <w:sz w:val="24"/>
         </w:rPr>
       </w:pPr>
+      <w:r>
+        <w:rPr>
+          <w:noProof/>
+          <w:sz w:val="24"/>
+          <w:lang w:val="en-US"/>
+        </w:rPr>
+        <w:drawing>
+          <wp:anchor distT="0" distB="0" distL="114300" distR="114300" simplePos="0" relativeHeight="251672576" behindDoc="0" locked="0" layoutInCell="1" allowOverlap="1">
+            <wp:simplePos x="0" y="0"/>
+            <wp:positionH relativeFrom="margin">
+              <wp:posOffset>3376295</wp:posOffset>
+            </wp:positionH>
+            <wp:positionV relativeFrom="margin">
+              <wp:posOffset>4107815</wp:posOffset>
+            </wp:positionV>
+            <wp:extent cx="2277745" cy="2089150"/>
+            <wp:effectExtent l="38100" t="57150" r="122555" b="101600"/>
+            <wp:wrapSquare wrapText="bothSides"/>
+            <wp:docPr id="1" name="Picture 1" descr="C:\Users\Bella\Desktop\MainProject\ProjectStorm-1\Dau.jpg"/>
+            <wp:cNvGraphicFramePr>
+              <a:graphicFrameLocks xmlns:a="http://schemas.openxmlformats.org/drawingml/2006/main" noChangeAspect="1"/>
+            </wp:cNvGraphicFramePr>
+            <a:graphic xmlns:a="http://schemas.openxmlformats.org/drawingml/2006/main">
+              <a:graphicData uri="http://schemas.openxmlformats.org/drawingml/2006/picture">
+                <pic:pic xmlns:pic="http://schemas.openxmlformats.org/drawingml/2006/picture">
+                  <pic:nvPicPr>
+                    <pic:cNvPr id="0" name="Picture 1" descr="C:\Users\Bella\Desktop\MainProject\ProjectStorm-1\Dau.jpg"/>
+                    <pic:cNvPicPr>
+                      <a:picLocks noChangeAspect="1" noChangeArrowheads="1"/>
+                    </pic:cNvPicPr>
+                  </pic:nvPicPr>
+                  <pic:blipFill>
+                    <a:blip r:embed="rId9" cstate="print"/>
+                    <a:srcRect/>
+                    <a:stretch>
+                      <a:fillRect/>
+                    </a:stretch>
+                  </pic:blipFill>
+                  <pic:spPr bwMode="auto">
+                    <a:xfrm>
+                      <a:off x="0" y="0"/>
+                      <a:ext cx="2277745" cy="2089150"/>
+                    </a:xfrm>
+                    <a:prstGeom prst="rect">
+                      <a:avLst/>
+                    </a:prstGeom>
+                    <a:ln w="38100" cap="sq">
+                      <a:solidFill>
+                        <a:srgbClr val="000000"/>
+                      </a:solidFill>
+                      <a:prstDash val="solid"/>
+                      <a:miter lim="800000"/>
+                    </a:ln>
+                    <a:effectLst>
+                      <a:outerShdw blurRad="50800" dist="38100" dir="2700000" algn="tl" rotWithShape="0">
+                        <a:srgbClr val="000000">
+                          <a:alpha val="43000"/>
+                        </a:srgbClr>
+                      </a:outerShdw>
+                    </a:effectLst>
+                  </pic:spPr>
+                </pic:pic>
+              </a:graphicData>
+            </a:graphic>
+          </wp:anchor>
+        </w:drawing>
+      </w:r>
     </w:p>
     <w:p>
       <w:pPr>
@@ -2530,7 +2597,14 @@
         <w:rPr>
           <w:sz w:val="24"/>
         </w:rPr>
-        <w:t>I have successfully completed second year Informatics modules which predominately focused on Database design and management using SQL and programming in C\# with heavy focus on integrating SQL Server databases in Windows Forms applications and creating reports with Crystal Reports.</w:t>
+        <w:t xml:space="preserve">I have successfully completed second year Informatics modules which predominately focused on Database design and management using SQL and programming in C\# with </w:t>
+      </w:r>
+      <w:r>
+        <w:rPr>
+          <w:sz w:val="24"/>
+        </w:rPr>
+        <w:lastRenderedPageBreak/>
+        <w:t>heavy focus on integrating SQL Server databases in Windows Forms applications and creating reports with Crystal Reports.</w:t>
       </w:r>
     </w:p>
     <w:p>
@@ -2558,7 +2632,6 @@
         <w:rPr>
           <w:sz w:val="28"/>
         </w:rPr>
-        <w:lastRenderedPageBreak/>
         <w:t xml:space="preserve">1.2.4 </w:t>
       </w:r>
       <w:r>
@@ -2735,10 +2808,10 @@
                     <pic:cNvPicPr/>
                   </pic:nvPicPr>
                   <pic:blipFill>
-                    <a:blip r:embed="rId9" cstate="print">
+                    <a:blip r:embed="rId10" cstate="print">
                       <a:extLst>
                         <a:ext uri="{28A0092B-C50C-407E-A947-70E740481C1C}">
-                          <a14:useLocalDpi xmlns="" xmlns:wpc="http://schemas.microsoft.com/office/word/2010/wordprocessingCanvas" xmlns:mc="http://schemas.openxmlformats.org/markup-compatibility/2006" xmlns:o="urn:schemas-microsoft-com:office:office" xmlns:v="urn:schemas-microsoft-com:vml" xmlns:wp14="http://schemas.microsoft.com/office/word/2010/wordprocessingDrawing" xmlns:w10="urn:schemas-microsoft-com:office:word" xmlns:w="http://schemas.openxmlformats.org/wordprocessingml/2006/main" xmlns:w14="http://schemas.microsoft.com/office/word/2010/wordml" xmlns:w15="http://schemas.microsoft.com/office/word/2012/wordml" xmlns:wpg="http://schemas.microsoft.com/office/word/2010/wordprocessingGroup" xmlns:wpi="http://schemas.microsoft.com/office/word/2010/wordprocessingInk" xmlns:wps="http://schemas.microsoft.com/office/word/2010/wordprocessingShape" xmlns:a14="http://schemas.microsoft.com/office/drawing/2010/main" val="0"/>
+                          <a14:useLocalDpi xmlns:a14="http://schemas.microsoft.com/office/drawing/2010/main" xmlns:wps="http://schemas.microsoft.com/office/word/2010/wordprocessingShape" xmlns:wpi="http://schemas.microsoft.com/office/word/2010/wordprocessingInk" xmlns:wpg="http://schemas.microsoft.com/office/word/2010/wordprocessingGroup" xmlns:w15="http://schemas.microsoft.com/office/word/2012/wordml" xmlns:w14="http://schemas.microsoft.com/office/word/2010/wordml" xmlns:w="http://schemas.openxmlformats.org/wordprocessingml/2006/main" xmlns:w10="urn:schemas-microsoft-com:office:word" xmlns:wp14="http://schemas.microsoft.com/office/word/2010/wordprocessingDrawing" xmlns:v="urn:schemas-microsoft-com:vml" xmlns:o="urn:schemas-microsoft-com:office:office" xmlns:mc="http://schemas.openxmlformats.org/markup-compatibility/2006" xmlns:wpc="http://schemas.microsoft.com/office/word/2010/wordprocessingCanvas" xmlns="" val="0"/>
                         </a:ext>
                       </a:extLst>
                     </a:blip>
@@ -3127,10 +3200,10 @@
                     <pic:cNvPicPr/>
                   </pic:nvPicPr>
                   <pic:blipFill>
-                    <a:blip r:embed="rId10" cstate="print">
+                    <a:blip r:embed="rId11" cstate="print">
                       <a:extLst>
                         <a:ext uri="{28A0092B-C50C-407E-A947-70E740481C1C}">
-                          <a14:useLocalDpi xmlns="" xmlns:wpc="http://schemas.microsoft.com/office/word/2010/wordprocessingCanvas" xmlns:mc="http://schemas.openxmlformats.org/markup-compatibility/2006" xmlns:o="urn:schemas-microsoft-com:office:office" xmlns:v="urn:schemas-microsoft-com:vml" xmlns:wp14="http://schemas.microsoft.com/office/word/2010/wordprocessingDrawing" xmlns:w10="urn:schemas-microsoft-com:office:word" xmlns:w="http://schemas.openxmlformats.org/wordprocessingml/2006/main" xmlns:w14="http://schemas.microsoft.com/office/word/2010/wordml" xmlns:w15="http://schemas.microsoft.com/office/word/2012/wordml" xmlns:wpg="http://schemas.microsoft.com/office/word/2010/wordprocessingGroup" xmlns:wpi="http://schemas.microsoft.com/office/word/2010/wordprocessingInk" xmlns:wps="http://schemas.microsoft.com/office/word/2010/wordprocessingShape" xmlns:a14="http://schemas.microsoft.com/office/drawing/2010/main" val="0"/>
+                          <a14:useLocalDpi xmlns:a14="http://schemas.microsoft.com/office/drawing/2010/main" xmlns:wps="http://schemas.microsoft.com/office/word/2010/wordprocessingShape" xmlns:wpi="http://schemas.microsoft.com/office/word/2010/wordprocessingInk" xmlns:wpg="http://schemas.microsoft.com/office/word/2010/wordprocessingGroup" xmlns:w15="http://schemas.microsoft.com/office/word/2012/wordml" xmlns:w14="http://schemas.microsoft.com/office/word/2010/wordml" xmlns:w="http://schemas.openxmlformats.org/wordprocessingml/2006/main" xmlns:w10="urn:schemas-microsoft-com:office:word" xmlns:wp14="http://schemas.microsoft.com/office/word/2010/wordprocessingDrawing" xmlns:v="urn:schemas-microsoft-com:vml" xmlns:o="urn:schemas-microsoft-com:office:office" xmlns:mc="http://schemas.openxmlformats.org/markup-compatibility/2006" xmlns:wpc="http://schemas.microsoft.com/office/word/2010/wordprocessingCanvas" xmlns="" val="0"/>
                         </a:ext>
                       </a:extLst>
                     </a:blip>
@@ -3563,10 +3636,10 @@
                     <pic:cNvPicPr/>
                   </pic:nvPicPr>
                   <pic:blipFill>
-                    <a:blip r:embed="rId11" cstate="print">
+                    <a:blip r:embed="rId12" cstate="print">
                       <a:extLst>
                         <a:ext uri="{28A0092B-C50C-407E-A947-70E740481C1C}">
-                          <a14:useLocalDpi xmlns="" xmlns:wpc="http://schemas.microsoft.com/office/word/2010/wordprocessingCanvas" xmlns:mc="http://schemas.openxmlformats.org/markup-compatibility/2006" xmlns:o="urn:schemas-microsoft-com:office:office" xmlns:v="urn:schemas-microsoft-com:vml" xmlns:wp14="http://schemas.microsoft.com/office/word/2010/wordprocessingDrawing" xmlns:w10="urn:schemas-microsoft-com:office:word" xmlns:w="http://schemas.openxmlformats.org/wordprocessingml/2006/main" xmlns:w14="http://schemas.microsoft.com/office/word/2010/wordml" xmlns:w15="http://schemas.microsoft.com/office/word/2012/wordml" xmlns:wpg="http://schemas.microsoft.com/office/word/2010/wordprocessingGroup" xmlns:wpi="http://schemas.microsoft.com/office/word/2010/wordprocessingInk" xmlns:wps="http://schemas.microsoft.com/office/word/2010/wordprocessingShape" xmlns:a14="http://schemas.microsoft.com/office/drawing/2010/main" val="0"/>
+                          <a14:useLocalDpi xmlns:a14="http://schemas.microsoft.com/office/drawing/2010/main" xmlns:wps="http://schemas.microsoft.com/office/word/2010/wordprocessingShape" xmlns:wpi="http://schemas.microsoft.com/office/word/2010/wordprocessingInk" xmlns:wpg="http://schemas.microsoft.com/office/word/2010/wordprocessingGroup" xmlns:w15="http://schemas.microsoft.com/office/word/2012/wordml" xmlns:w14="http://schemas.microsoft.com/office/word/2010/wordml" xmlns:w="http://schemas.openxmlformats.org/wordprocessingml/2006/main" xmlns:w10="urn:schemas-microsoft-com:office:word" xmlns:wp14="http://schemas.microsoft.com/office/word/2010/wordprocessingDrawing" xmlns:v="urn:schemas-microsoft-com:vml" xmlns:o="urn:schemas-microsoft-com:office:office" xmlns:mc="http://schemas.openxmlformats.org/markup-compatibility/2006" xmlns:wpc="http://schemas.microsoft.com/office/word/2010/wordprocessingCanvas" xmlns="" val="0"/>
                         </a:ext>
                       </a:extLst>
                     </a:blip>
@@ -4778,7 +4851,7 @@
       </w:pPr>
     </w:p>
     <w:sectPr>
-      <w:footerReference w:type="default" r:id="rId12"/>
+      <w:footerReference w:type="default" r:id="rId13"/>
       <w:pgSz w:w="11906" w:h="16838"/>
       <w:pgMar w:top="1440" w:right="1440" w:bottom="1440" w:left="1440" w:header="708" w:footer="708" w:gutter="0"/>
       <w:cols w:space="708"/>
@@ -4847,7 +4920,7 @@
               <w:b/>
               <w:noProof/>
             </w:rPr>
-            <w:t>11</w:t>
+            <w:t>5</w:t>
           </w:r>
         </w:fldSimple>
         <w:r>
@@ -6023,7 +6096,7 @@
   <a:extraClrSchemeLst/>
   <a:extLst>
     <a:ext uri="{05A4C25C-085E-4340-85A3-A5531E510DB2}">
-      <thm15:themeFamily xmlns="" xmlns:thm15="http://schemas.microsoft.com/office/thememl/2012/main" name="Office Theme" id="{62F939B6-93AF-4DB8-9C6B-D6C7DFDC589F}" vid="{4A3C46E8-61CC-4603-A589-7422A47A8E4A}"/>
+      <thm15:themeFamily xmlns:thm15="http://schemas.microsoft.com/office/thememl/2012/main" xmlns="" name="Office Theme" id="{62F939B6-93AF-4DB8-9C6B-D6C7DFDC589F}" vid="{4A3C46E8-61CC-4603-A589-7422A47A8E4A}"/>
     </a:ext>
   </a:extLst>
 </a:theme>

</xml_diff>